<commit_message>
stickers and consent updates
</commit_message>
<xml_diff>
--- a/field-materials/stickers/L7163-oecd-stickers-template-es.docx
+++ b/field-materials/stickers/L7163-oecd-stickers-template-es.docx
@@ -761,9 +761,10 @@
       <w:pPr>
         <w:spacing w:after="0" w:line="20" w:lineRule="exact"/>
       </w:pPr>
-      <w:bookmarkStart w:id="12" w:name="_GoBack"/>
-      <w:bookmarkEnd w:id="12"/>
       <w:r>
+        <w:rPr>
+          <w:noProof/>
+        </w:rPr>
         <mc:AlternateContent>
           <mc:Choice Requires="wps">
             <w:drawing>
@@ -820,14 +821,34 @@
                                 <w:szCs w:val="36"/>
                               </w:rPr>
                             </w:pPr>
+                            <w:proofErr w:type="spellStart"/>
                             <w:r>
                               <w:rPr>
                                 <w:rStyle w:val="Strong"/>
                                 <w:sz w:val="36"/>
                                 <w:szCs w:val="36"/>
                               </w:rPr>
-                              <w:t>Necesidades Individuales</w:t>
-                            </w:r>
+                              <w:t>Necesidades</w:t>
+                            </w:r>
+                            <w:proofErr w:type="spellEnd"/>
+                            <w:r>
+                              <w:rPr>
+                                <w:rStyle w:val="Strong"/>
+                                <w:sz w:val="36"/>
+                                <w:szCs w:val="36"/>
+                              </w:rPr>
+                              <w:t xml:space="preserve"> </w:t>
+                            </w:r>
+                            <w:proofErr w:type="spellStart"/>
+                            <w:r>
+                              <w:rPr>
+                                <w:rStyle w:val="Strong"/>
+                                <w:sz w:val="36"/>
+                                <w:szCs w:val="36"/>
+                              </w:rPr>
+                              <w:t>Individuales</w:t>
+                            </w:r>
+                            <w:proofErr w:type="spellEnd"/>
                           </w:p>
                           <w:p>
                             <w:pPr>
@@ -922,6 +943,9 @@
         </mc:AlternateContent>
       </w:r>
       <w:r>
+        <w:rPr>
+          <w:noProof/>
+        </w:rPr>
         <mc:AlternateContent>
           <mc:Choice Requires="wps">
             <w:drawing>
@@ -978,8 +1002,16 @@
                               <w:rPr>
                                 <w:rStyle w:val="Strong"/>
                               </w:rPr>
-                              <w:t>Assisted Persons</w:t>
-                            </w:r>
+                              <w:t xml:space="preserve">Las personas </w:t>
+                            </w:r>
+                            <w:proofErr w:type="spellStart"/>
+                            <w:r>
+                              <w:rPr>
+                                <w:rStyle w:val="Strong"/>
+                              </w:rPr>
+                              <w:t>asistidas</w:t>
+                            </w:r>
+                            <w:proofErr w:type="spellEnd"/>
                           </w:p>
                           <w:p>
                             <w:pPr>
@@ -1035,8 +1067,16 @@
                         <w:rPr>
                           <w:rStyle w:val="Strong"/>
                         </w:rPr>
-                        <w:t>Assisted Persons</w:t>
-                      </w:r>
+                        <w:t xml:space="preserve">Las personas </w:t>
+                      </w:r>
+                      <w:proofErr w:type="spellStart"/>
+                      <w:r>
+                        <w:rPr>
+                          <w:rStyle w:val="Strong"/>
+                        </w:rPr>
+                        <w:t>asistidas</w:t>
+                      </w:r>
+                      <w:proofErr w:type="spellEnd"/>
                     </w:p>
                     <w:p>
                       <w:pPr>
@@ -1069,6 +1109,9 @@
         </mc:AlternateContent>
       </w:r>
       <w:r>
+        <w:rPr>
+          <w:noProof/>
+        </w:rPr>
         <mc:AlternateContent>
           <mc:Choice Requires="wps">
             <w:drawing>
@@ -1123,12 +1166,28 @@
                                 <w:rStyle w:val="Strong"/>
                               </w:rPr>
                             </w:pPr>
-                            <w:r>
-                              <w:rPr>
-                                <w:rStyle w:val="Strong"/>
-                              </w:rPr>
-                              <w:t>Gestión de la situación</w:t>
-                            </w:r>
+                            <w:proofErr w:type="spellStart"/>
+                            <w:r>
+                              <w:rPr>
+                                <w:rStyle w:val="Strong"/>
+                              </w:rPr>
+                              <w:t>Gestión</w:t>
+                            </w:r>
+                            <w:proofErr w:type="spellEnd"/>
+                            <w:r>
+                              <w:rPr>
+                                <w:rStyle w:val="Strong"/>
+                              </w:rPr>
+                              <w:t xml:space="preserve"> de la </w:t>
+                            </w:r>
+                            <w:proofErr w:type="spellStart"/>
+                            <w:r>
+                              <w:rPr>
+                                <w:rStyle w:val="Strong"/>
+                              </w:rPr>
+                              <w:t>situación</w:t>
+                            </w:r>
+                            <w:proofErr w:type="spellEnd"/>
                           </w:p>
                           <w:p>
                             <w:pPr>
@@ -1219,6 +1278,9 @@
         </mc:AlternateContent>
       </w:r>
       <w:r>
+        <w:rPr>
+          <w:noProof/>
+        </w:rPr>
         <mc:AlternateContent>
           <mc:Choice Requires="wps">
             <w:drawing>
@@ -1408,6 +1470,9 @@
         </mc:AlternateContent>
       </w:r>
       <w:r>
+        <w:rPr>
+          <w:noProof/>
+        </w:rPr>
         <mc:AlternateContent>
           <mc:Choice Requires="wps">
             <w:drawing>
@@ -1463,13 +1528,47 @@
                                 <w:color w:val="auto"/>
                               </w:rPr>
                             </w:pPr>
+                            <w:proofErr w:type="spellStart"/>
                             <w:r>
                               <w:rPr>
                                 <w:rStyle w:val="Strong"/>
                                 <w:color w:val="auto"/>
                               </w:rPr>
-                              <w:t>Cambios en la vida</w:t>
-                            </w:r>
+                              <w:t>Cambios</w:t>
+                            </w:r>
+                            <w:proofErr w:type="spellEnd"/>
+                            <w:r>
+                              <w:rPr>
+                                <w:rStyle w:val="Strong"/>
+                                <w:color w:val="auto"/>
+                              </w:rPr>
+                              <w:t xml:space="preserve"> </w:t>
+                            </w:r>
+                            <w:proofErr w:type="spellStart"/>
+                            <w:r>
+                              <w:rPr>
+                                <w:rStyle w:val="Strong"/>
+                                <w:color w:val="auto"/>
+                              </w:rPr>
+                              <w:t>en</w:t>
+                            </w:r>
+                            <w:proofErr w:type="spellEnd"/>
+                            <w:r>
+                              <w:rPr>
+                                <w:rStyle w:val="Strong"/>
+                                <w:color w:val="auto"/>
+                              </w:rPr>
+                              <w:t xml:space="preserve"> la </w:t>
+                            </w:r>
+                            <w:proofErr w:type="spellStart"/>
+                            <w:r>
+                              <w:rPr>
+                                <w:rStyle w:val="Strong"/>
+                                <w:color w:val="auto"/>
+                              </w:rPr>
+                              <w:t>vida</w:t>
+                            </w:r>
+                            <w:proofErr w:type="spellEnd"/>
                           </w:p>
                           <w:p>
                             <w:pPr>
@@ -1568,6 +1667,9 @@
         </mc:AlternateContent>
       </w:r>
       <w:r>
+        <w:rPr>
+          <w:noProof/>
+        </w:rPr>
         <mc:AlternateContent>
           <mc:Choice Requires="wps">
             <w:drawing>
@@ -1620,12 +1722,14 @@
                                 <w:rStyle w:val="Strong"/>
                               </w:rPr>
                             </w:pPr>
+                            <w:proofErr w:type="spellStart"/>
                             <w:r>
                               <w:rPr>
                                 <w:rStyle w:val="Strong"/>
                               </w:rPr>
                               <w:t>Recomendación</w:t>
                             </w:r>
+                            <w:proofErr w:type="spellEnd"/>
                           </w:p>
                           <w:p>
                             <w:pPr>
@@ -1774,30 +1878,34 @@
                                 <w:szCs w:val="36"/>
                               </w:rPr>
                             </w:pPr>
+                            <w:proofErr w:type="spellStart"/>
                             <w:r>
                               <w:rPr>
                                 <w:rStyle w:val="Strong"/>
                                 <w:sz w:val="36"/>
                                 <w:szCs w:val="36"/>
                               </w:rPr>
-                              <w:t xml:space="preserve">Necesidades </w:t>
-                            </w:r>
+                              <w:t>Necesidades</w:t>
+                            </w:r>
+                            <w:proofErr w:type="spellEnd"/>
                             <w:r>
                               <w:rPr>
                                 <w:rStyle w:val="Strong"/>
                                 <w:sz w:val="36"/>
                                 <w:szCs w:val="36"/>
                               </w:rPr>
-                              <w:t>I</w:t>
-                            </w:r>
+                              <w:t xml:space="preserve"> </w:t>
+                            </w:r>
+                            <w:proofErr w:type="spellStart"/>
                             <w:r>
                               <w:rPr>
                                 <w:rStyle w:val="Strong"/>
                                 <w:sz w:val="36"/>
                                 <w:szCs w:val="36"/>
                               </w:rPr>
-                              <w:t>ndividuales</w:t>
-                            </w:r>
+                              <w:t>Individuales</w:t>
+                            </w:r>
+                            <w:proofErr w:type="spellEnd"/>
                           </w:p>
                           <w:p>
                             <w:pPr>
@@ -2000,15 +2108,7 @@
                                 <w:sz w:val="28"/>
                                 <w:szCs w:val="28"/>
                               </w:rPr>
-                              <w:t>Assisted Persons</w:t>
-                            </w:r>
-                            <w:r>
-                              <w:rPr>
-                                <w:rStyle w:val="Strong"/>
-                                <w:sz w:val="28"/>
-                                <w:szCs w:val="28"/>
-                              </w:rPr>
-                              <w:t xml:space="preserve"> </w:t>
+                              <w:t xml:space="preserve">Assisted Persons </w:t>
                             </w:r>
                             <w:r>
                               <w:rPr>
@@ -2149,12 +2249,28 @@
                                 <w:rStyle w:val="Strong"/>
                               </w:rPr>
                             </w:pPr>
-                            <w:r>
-                              <w:rPr>
-                                <w:rStyle w:val="Strong"/>
-                              </w:rPr>
-                              <w:t>Gestión de la situación</w:t>
-                            </w:r>
+                            <w:proofErr w:type="spellStart"/>
+                            <w:r>
+                              <w:rPr>
+                                <w:rStyle w:val="Strong"/>
+                              </w:rPr>
+                              <w:t>Gestión</w:t>
+                            </w:r>
+                            <w:proofErr w:type="spellEnd"/>
+                            <w:r>
+                              <w:rPr>
+                                <w:rStyle w:val="Strong"/>
+                              </w:rPr>
+                              <w:t xml:space="preserve"> de la </w:t>
+                            </w:r>
+                            <w:proofErr w:type="spellStart"/>
+                            <w:r>
+                              <w:rPr>
+                                <w:rStyle w:val="Strong"/>
+                              </w:rPr>
+                              <w:t>situación</w:t>
+                            </w:r>
+                            <w:proofErr w:type="spellEnd"/>
                           </w:p>
                           <w:p>
                             <w:pPr>
@@ -2497,13 +2613,47 @@
                                 <w:color w:val="auto"/>
                               </w:rPr>
                             </w:pPr>
+                            <w:proofErr w:type="spellStart"/>
                             <w:r>
                               <w:rPr>
                                 <w:rStyle w:val="Strong"/>
                                 <w:color w:val="auto"/>
                               </w:rPr>
-                              <w:t>Cambios en la vida</w:t>
-                            </w:r>
+                              <w:t>Cambios</w:t>
+                            </w:r>
+                            <w:proofErr w:type="spellEnd"/>
+                            <w:r>
+                              <w:rPr>
+                                <w:rStyle w:val="Strong"/>
+                                <w:color w:val="auto"/>
+                              </w:rPr>
+                              <w:t xml:space="preserve"> </w:t>
+                            </w:r>
+                            <w:proofErr w:type="spellStart"/>
+                            <w:r>
+                              <w:rPr>
+                                <w:rStyle w:val="Strong"/>
+                                <w:color w:val="auto"/>
+                              </w:rPr>
+                              <w:t>en</w:t>
+                            </w:r>
+                            <w:proofErr w:type="spellEnd"/>
+                            <w:r>
+                              <w:rPr>
+                                <w:rStyle w:val="Strong"/>
+                                <w:color w:val="auto"/>
+                              </w:rPr>
+                              <w:t xml:space="preserve"> la </w:t>
+                            </w:r>
+                            <w:proofErr w:type="spellStart"/>
+                            <w:r>
+                              <w:rPr>
+                                <w:rStyle w:val="Strong"/>
+                                <w:color w:val="auto"/>
+                              </w:rPr>
+                              <w:t>vida</w:t>
+                            </w:r>
+                            <w:proofErr w:type="spellEnd"/>
                           </w:p>
                           <w:p>
                             <w:pPr>
@@ -2520,16 +2670,7 @@
                                 <w:sz w:val="28"/>
                                 <w:szCs w:val="28"/>
                               </w:rPr>
-                              <w:t>Life Changes</w:t>
-                            </w:r>
-                            <w:r>
-                              <w:rPr>
-                                <w:rStyle w:val="Strong"/>
-                                <w:color w:val="auto"/>
-                                <w:sz w:val="28"/>
-                                <w:szCs w:val="28"/>
-                              </w:rPr>
-                              <w:t xml:space="preserve"> </w:t>
+                              <w:t xml:space="preserve">Life Changes </w:t>
                             </w:r>
                             <w:r>
                               <w:rPr>
@@ -2676,12 +2817,14 @@
                                 <w:rStyle w:val="Strong"/>
                               </w:rPr>
                             </w:pPr>
+                            <w:proofErr w:type="spellStart"/>
                             <w:r>
                               <w:rPr>
                                 <w:rStyle w:val="Strong"/>
                               </w:rPr>
                               <w:t>Recomendación</w:t>
                             </w:r>
+                            <w:proofErr w:type="spellEnd"/>
                           </w:p>
                           <w:p>
                             <w:pPr>
@@ -2696,15 +2839,7 @@
                                 <w:sz w:val="28"/>
                                 <w:szCs w:val="28"/>
                               </w:rPr>
-                              <w:t>Recommendation</w:t>
-                            </w:r>
-                            <w:r>
-                              <w:rPr>
-                                <w:rStyle w:val="Strong"/>
-                                <w:sz w:val="28"/>
-                                <w:szCs w:val="28"/>
-                              </w:rPr>
-                              <w:t xml:space="preserve"> </w:t>
+                              <w:t xml:space="preserve">Recommendation </w:t>
                             </w:r>
                             <w:r>
                               <w:rPr>
@@ -2846,12 +2981,14 @@
                                 <w:rStyle w:val="Strong"/>
                               </w:rPr>
                             </w:pPr>
+                            <w:proofErr w:type="spellStart"/>
                             <w:r>
                               <w:rPr>
                                 <w:rStyle w:val="Strong"/>
                               </w:rPr>
                               <w:t>Introducción</w:t>
                             </w:r>
+                            <w:proofErr w:type="spellEnd"/>
                           </w:p>
                           <w:p>
                             <w:pPr>
@@ -2996,12 +3133,15 @@
                                 <w:rStyle w:val="Strong"/>
                               </w:rPr>
                             </w:pPr>
+                            <w:bookmarkStart w:id="12" w:name="_GoBack"/>
+                            <w:proofErr w:type="spellStart"/>
                             <w:r>
                               <w:rPr>
                                 <w:rStyle w:val="Strong"/>
                               </w:rPr>
                               <w:t>Fondo</w:t>
                             </w:r>
+                            <w:proofErr w:type="spellEnd"/>
                           </w:p>
                           <w:p>
                             <w:pPr>
@@ -3021,6 +3161,7 @@
                               </w:rPr>
                               <w:t>Background</w:t>
                             </w:r>
+                            <w:bookmarkEnd w:id="12"/>
                           </w:p>
                         </w:txbxContent>
                       </wps:txbx>
@@ -3052,12 +3193,15 @@
                           <w:rStyle w:val="Strong"/>
                         </w:rPr>
                       </w:pPr>
+                      <w:bookmarkStart w:id="13" w:name="_GoBack"/>
+                      <w:proofErr w:type="spellStart"/>
                       <w:r>
                         <w:rPr>
                           <w:rStyle w:val="Strong"/>
                         </w:rPr>
                         <w:t>Fondo</w:t>
                       </w:r>
+                      <w:proofErr w:type="spellEnd"/>
                     </w:p>
                     <w:p>
                       <w:pPr>
@@ -3077,6 +3221,7 @@
                         </w:rPr>
                         <w:t>Background</w:t>
                       </w:r>
+                      <w:bookmarkEnd w:id="13"/>
                     </w:p>
                   </w:txbxContent>
                 </v:textbox>

</xml_diff>